<commit_message>
Add extra pivot tables. Add chart titles and axis labels. Update report.
</commit_message>
<xml_diff>
--- a/Kickstart My Chart/excel-challenge/Kickstart My Chart - MBM - Report.docx
+++ b/Kickstart My Chart/excel-challenge/Kickstart My Chart - MBM - Report.docx
@@ -4,38 +4,59 @@
   <w:body>
     <w:p>
       <w:pPr>
-        <w:spacing w:before="100" w:beforeAutospacing="1" w:after="100" w:afterAutospacing="1" w:line="240" w:lineRule="auto"/>
-        <w:rPr>
-          <w:rFonts w:eastAsia="Times New Roman" w:cstheme="minorHAnsi"/>
-          <w:sz w:val="24"/>
-          <w:szCs w:val="24"/>
-        </w:rPr>
-      </w:pPr>
-      <w:r>
-        <w:rPr>
-          <w:rFonts w:eastAsia="Times New Roman" w:cstheme="minorHAnsi"/>
-          <w:sz w:val="24"/>
-          <w:szCs w:val="24"/>
+        <w:spacing w:before="240" w:beforeAutospacing="1" w:after="100" w:afterAutospacing="1" w:line="240" w:lineRule="auto"/>
+        <w:rPr>
+          <w:rFonts w:eastAsia="Times New Roman" w:cstheme="minorHAnsi"/>
+        </w:rPr>
+      </w:pPr>
+      <w:r>
+        <w:rPr>
+          <w:rFonts w:eastAsia="Times New Roman" w:cstheme="minorHAnsi"/>
         </w:rPr>
         <w:t>Melissa Monroe</w:t>
       </w:r>
       <w:r>
         <w:rPr>
           <w:rFonts w:eastAsia="Times New Roman" w:cstheme="minorHAnsi"/>
-          <w:sz w:val="24"/>
-          <w:szCs w:val="24"/>
         </w:rPr>
         <w:br/>
+      </w:r>
+      <w:r>
+        <w:rPr>
+          <w:rFonts w:eastAsia="Times New Roman" w:cstheme="minorHAnsi"/>
+        </w:rPr>
+        <w:t>Excel Homework</w:t>
+      </w:r>
+      <w:r>
+        <w:rPr>
+          <w:rFonts w:eastAsia="Times New Roman" w:cstheme="minorHAnsi"/>
+        </w:rPr>
+        <w:t xml:space="preserve">: </w:t>
+      </w:r>
+      <w:r>
+        <w:rPr>
+          <w:rFonts w:eastAsia="Times New Roman" w:cstheme="minorHAnsi"/>
+        </w:rPr>
         <w:t>Kickstart My Chart</w:t>
       </w:r>
       <w:r>
         <w:rPr>
           <w:rFonts w:eastAsia="Times New Roman" w:cstheme="minorHAnsi"/>
-          <w:sz w:val="24"/>
-          <w:szCs w:val="24"/>
         </w:rPr>
         <w:br/>
         <w:t>Due Saturday 11/21/2020</w:t>
+      </w:r>
+      <w:r>
+        <w:rPr>
+          <w:rFonts w:eastAsia="Times New Roman" w:cstheme="minorHAnsi"/>
+        </w:rPr>
+        <w:t xml:space="preserve"> </w:t>
+      </w:r>
+      <w:r>
+        <w:rPr>
+          <w:rFonts w:eastAsia="Times New Roman" w:cstheme="minorHAnsi"/>
+        </w:rPr>
+        <w:t>11:59 PM</w:t>
       </w:r>
     </w:p>
     <w:p>
@@ -44,18 +65,14 @@
           <w:ilvl w:val="0"/>
           <w:numId w:val="1"/>
         </w:numPr>
-        <w:spacing w:before="100" w:beforeAutospacing="1" w:after="100" w:afterAutospacing="1" w:line="240" w:lineRule="auto"/>
-        <w:rPr>
-          <w:rFonts w:eastAsia="Times New Roman" w:cstheme="minorHAnsi"/>
-          <w:sz w:val="24"/>
-          <w:szCs w:val="24"/>
-        </w:rPr>
-      </w:pPr>
-      <w:r>
-        <w:rPr>
-          <w:rFonts w:eastAsia="Times New Roman" w:cstheme="minorHAnsi"/>
-          <w:sz w:val="24"/>
-          <w:szCs w:val="24"/>
+        <w:spacing w:before="240" w:beforeAutospacing="1" w:after="100" w:afterAutospacing="1" w:line="240" w:lineRule="auto"/>
+        <w:rPr>
+          <w:rFonts w:eastAsia="Times New Roman" w:cstheme="minorHAnsi"/>
+        </w:rPr>
+      </w:pPr>
+      <w:r>
+        <w:rPr>
+          <w:rFonts w:eastAsia="Times New Roman" w:cstheme="minorHAnsi"/>
         </w:rPr>
         <w:t>Given the provided data, what are three conclusions we can draw about Kickstarter campaigns?</w:t>
       </w:r>
@@ -66,18 +83,14 @@
           <w:ilvl w:val="1"/>
           <w:numId w:val="1"/>
         </w:numPr>
-        <w:spacing w:before="100" w:beforeAutospacing="1" w:after="100" w:afterAutospacing="1" w:line="240" w:lineRule="auto"/>
-        <w:rPr>
-          <w:rFonts w:eastAsia="Times New Roman" w:cstheme="minorHAnsi"/>
-          <w:sz w:val="24"/>
-          <w:szCs w:val="24"/>
-        </w:rPr>
-      </w:pPr>
-      <w:r>
-        <w:rPr>
-          <w:rFonts w:eastAsia="Times New Roman" w:cstheme="minorHAnsi"/>
-          <w:sz w:val="24"/>
-          <w:szCs w:val="24"/>
+        <w:spacing w:before="240" w:beforeAutospacing="1" w:after="100" w:afterAutospacing="1" w:line="240" w:lineRule="auto"/>
+        <w:rPr>
+          <w:rFonts w:eastAsia="Times New Roman" w:cstheme="minorHAnsi"/>
+        </w:rPr>
+      </w:pPr>
+      <w:r>
+        <w:rPr>
+          <w:rFonts w:eastAsia="Times New Roman" w:cstheme="minorHAnsi"/>
         </w:rPr>
         <w:t xml:space="preserve">Theater was the most popular and successful category. Plays were the most popular and successful sub-category. </w:t>
       </w:r>
@@ -88,18 +101,14 @@
           <w:ilvl w:val="1"/>
           <w:numId w:val="1"/>
         </w:numPr>
-        <w:spacing w:before="100" w:beforeAutospacing="1" w:after="100" w:afterAutospacing="1" w:line="240" w:lineRule="auto"/>
-        <w:rPr>
-          <w:rFonts w:eastAsia="Times New Roman" w:cstheme="minorHAnsi"/>
-          <w:sz w:val="24"/>
-          <w:szCs w:val="24"/>
-        </w:rPr>
-      </w:pPr>
-      <w:r>
-        <w:rPr>
-          <w:rFonts w:eastAsia="Times New Roman" w:cstheme="minorHAnsi"/>
-          <w:sz w:val="24"/>
-          <w:szCs w:val="24"/>
+        <w:spacing w:before="240" w:beforeAutospacing="1" w:after="100" w:afterAutospacing="1" w:line="240" w:lineRule="auto"/>
+        <w:rPr>
+          <w:rFonts w:eastAsia="Times New Roman" w:cstheme="minorHAnsi"/>
+        </w:rPr>
+      </w:pPr>
+      <w:r>
+        <w:rPr>
+          <w:rFonts w:eastAsia="Times New Roman" w:cstheme="minorHAnsi"/>
         </w:rPr>
         <w:t>The most successful month was across all months and years was May (234 successful campaigns).</w:t>
       </w:r>
@@ -110,18 +119,14 @@
           <w:ilvl w:val="1"/>
           <w:numId w:val="1"/>
         </w:numPr>
-        <w:spacing w:before="100" w:beforeAutospacing="1" w:after="100" w:afterAutospacing="1" w:line="240" w:lineRule="auto"/>
-        <w:rPr>
-          <w:rFonts w:eastAsia="Times New Roman" w:cstheme="minorHAnsi"/>
-          <w:sz w:val="24"/>
-          <w:szCs w:val="24"/>
-        </w:rPr>
-      </w:pPr>
-      <w:r>
-        <w:rPr>
-          <w:rFonts w:eastAsia="Times New Roman" w:cstheme="minorHAnsi"/>
-          <w:sz w:val="24"/>
-          <w:szCs w:val="24"/>
+        <w:spacing w:before="240" w:beforeAutospacing="1" w:after="100" w:afterAutospacing="1" w:line="240" w:lineRule="auto"/>
+        <w:rPr>
+          <w:rFonts w:eastAsia="Times New Roman" w:cstheme="minorHAnsi"/>
+        </w:rPr>
+      </w:pPr>
+      <w:r>
+        <w:rPr>
+          <w:rFonts w:eastAsia="Times New Roman" w:cstheme="minorHAnsi"/>
         </w:rPr>
         <w:t>The campaigns that had a goal of less than $1,000 were more successful than campaigns with higher goals (Goal of less than $1000, 71% successful)</w:t>
       </w:r>
@@ -132,18 +137,14 @@
           <w:ilvl w:val="0"/>
           <w:numId w:val="1"/>
         </w:numPr>
-        <w:spacing w:before="100" w:beforeAutospacing="1" w:after="100" w:afterAutospacing="1" w:line="240" w:lineRule="auto"/>
-        <w:rPr>
-          <w:rFonts w:eastAsia="Times New Roman" w:cstheme="minorHAnsi"/>
-          <w:sz w:val="24"/>
-          <w:szCs w:val="24"/>
-        </w:rPr>
-      </w:pPr>
-      <w:r>
-        <w:rPr>
-          <w:rFonts w:eastAsia="Times New Roman" w:cstheme="minorHAnsi"/>
-          <w:sz w:val="24"/>
-          <w:szCs w:val="24"/>
+        <w:spacing w:before="240" w:beforeAutospacing="1" w:after="100" w:afterAutospacing="1" w:line="240" w:lineRule="auto"/>
+        <w:rPr>
+          <w:rFonts w:eastAsia="Times New Roman" w:cstheme="minorHAnsi"/>
+        </w:rPr>
+      </w:pPr>
+      <w:r>
+        <w:rPr>
+          <w:rFonts w:eastAsia="Times New Roman" w:cstheme="minorHAnsi"/>
         </w:rPr>
         <w:t>What are some limitations of this dataset?</w:t>
       </w:r>
@@ -154,78 +155,22 @@
           <w:ilvl w:val="1"/>
           <w:numId w:val="1"/>
         </w:numPr>
-        <w:spacing w:before="100" w:beforeAutospacing="1" w:after="100" w:afterAutospacing="1" w:line="240" w:lineRule="auto"/>
-        <w:rPr>
-          <w:rFonts w:eastAsia="Times New Roman" w:cstheme="minorHAnsi"/>
-          <w:sz w:val="24"/>
-          <w:szCs w:val="24"/>
-        </w:rPr>
-      </w:pPr>
-      <w:r>
-        <w:rPr>
-          <w:rFonts w:eastAsia="Times New Roman" w:cstheme="minorHAnsi"/>
-          <w:sz w:val="24"/>
-          <w:szCs w:val="24"/>
+        <w:spacing w:before="240" w:beforeAutospacing="1" w:after="100" w:afterAutospacing="1" w:line="240" w:lineRule="auto"/>
+        <w:rPr>
+          <w:rFonts w:eastAsia="Times New Roman" w:cstheme="minorHAnsi"/>
+        </w:rPr>
+      </w:pPr>
+      <w:r>
+        <w:rPr>
+          <w:rFonts w:eastAsia="Times New Roman" w:cstheme="minorHAnsi"/>
         </w:rPr>
         <w:t xml:space="preserve">Limited sample size: </w:t>
       </w:r>
       <w:r>
         <w:rPr>
           <w:rFonts w:eastAsia="Times New Roman" w:cstheme="minorHAnsi"/>
-          <w:sz w:val="24"/>
-          <w:szCs w:val="24"/>
-        </w:rPr>
-        <w:t xml:space="preserve">300,000 projects launched on </w:t>
-      </w:r>
-      <w:proofErr w:type="gramStart"/>
-      <w:r>
-        <w:rPr>
-          <w:rFonts w:eastAsia="Times New Roman" w:cstheme="minorHAnsi"/>
-          <w:sz w:val="24"/>
-          <w:szCs w:val="24"/>
-        </w:rPr>
-        <w:t>Kickstarter</w:t>
-      </w:r>
-      <w:r>
-        <w:rPr>
-          <w:rFonts w:eastAsia="Times New Roman" w:cstheme="minorHAnsi"/>
-          <w:sz w:val="24"/>
-          <w:szCs w:val="24"/>
-        </w:rPr>
-        <w:t>,</w:t>
-      </w:r>
-      <w:proofErr w:type="gramEnd"/>
-      <w:r>
-        <w:rPr>
-          <w:rFonts w:eastAsia="Times New Roman" w:cstheme="minorHAnsi"/>
-          <w:sz w:val="24"/>
-          <w:szCs w:val="24"/>
-        </w:rPr>
-        <w:t xml:space="preserve"> we </w:t>
-      </w:r>
-      <w:r>
-        <w:rPr>
-          <w:rFonts w:eastAsia="Times New Roman" w:cstheme="minorHAnsi"/>
-          <w:sz w:val="24"/>
-          <w:szCs w:val="24"/>
-        </w:rPr>
-        <w:t>analyze</w:t>
-      </w:r>
-      <w:r>
-        <w:rPr>
-          <w:rFonts w:eastAsia="Times New Roman" w:cstheme="minorHAnsi"/>
-          <w:sz w:val="24"/>
-          <w:szCs w:val="24"/>
-        </w:rPr>
-        <w:t>d</w:t>
-      </w:r>
-      <w:r>
-        <w:rPr>
-          <w:rFonts w:eastAsia="Times New Roman" w:cstheme="minorHAnsi"/>
-          <w:sz w:val="24"/>
-          <w:szCs w:val="24"/>
-        </w:rPr>
-        <w:t xml:space="preserve"> a database of 4,000 past projects</w:t>
+        </w:rPr>
+        <w:t>300,000 projects launched on Kickstarter, we analyzed a database of 4,000 past projects</w:t>
       </w:r>
     </w:p>
     <w:p>
@@ -234,18 +179,14 @@
           <w:ilvl w:val="1"/>
           <w:numId w:val="1"/>
         </w:numPr>
-        <w:spacing w:before="100" w:beforeAutospacing="1" w:after="100" w:afterAutospacing="1" w:line="240" w:lineRule="auto"/>
-        <w:rPr>
-          <w:rFonts w:eastAsia="Times New Roman" w:cstheme="minorHAnsi"/>
-          <w:sz w:val="24"/>
-          <w:szCs w:val="24"/>
-        </w:rPr>
-      </w:pPr>
-      <w:r>
-        <w:rPr>
-          <w:rFonts w:eastAsia="Times New Roman" w:cstheme="minorHAnsi"/>
-          <w:sz w:val="24"/>
-          <w:szCs w:val="24"/>
+        <w:spacing w:before="240" w:beforeAutospacing="1" w:after="100" w:afterAutospacing="1" w:line="240" w:lineRule="auto"/>
+        <w:rPr>
+          <w:rFonts w:eastAsia="Times New Roman" w:cstheme="minorHAnsi"/>
+        </w:rPr>
+      </w:pPr>
+      <w:r>
+        <w:rPr>
+          <w:rFonts w:eastAsia="Times New Roman" w:cstheme="minorHAnsi"/>
         </w:rPr>
         <w:t xml:space="preserve">Limited date range </w:t>
       </w:r>
@@ -253,8 +194,6 @@
       <w:r>
         <w:rPr>
           <w:rFonts w:eastAsia="Times New Roman" w:cstheme="minorHAnsi"/>
-          <w:sz w:val="24"/>
-          <w:szCs w:val="24"/>
         </w:rPr>
         <w:t>MinDate</w:t>
       </w:r>
@@ -262,33 +201,13 @@
       <w:r>
         <w:rPr>
           <w:rFonts w:eastAsia="Times New Roman" w:cstheme="minorHAnsi"/>
-          <w:sz w:val="24"/>
-          <w:szCs w:val="24"/>
-        </w:rPr>
-        <w:t xml:space="preserve"> </w:t>
-      </w:r>
-      <w:r>
-        <w:rPr>
-          <w:rFonts w:eastAsia="Times New Roman" w:cstheme="minorHAnsi"/>
-          <w:sz w:val="24"/>
-          <w:szCs w:val="24"/>
-        </w:rPr>
-        <w:t>5/17/2009</w:t>
-      </w:r>
-      <w:r>
-        <w:rPr>
-          <w:rFonts w:eastAsia="Times New Roman" w:cstheme="minorHAnsi"/>
-          <w:sz w:val="24"/>
-          <w:szCs w:val="24"/>
-        </w:rPr>
-        <w:t xml:space="preserve">, </w:t>
+        </w:rPr>
+        <w:t xml:space="preserve"> 5/17/2009, </w:t>
       </w:r>
       <w:proofErr w:type="spellStart"/>
       <w:r>
         <w:rPr>
           <w:rFonts w:eastAsia="Times New Roman" w:cstheme="minorHAnsi"/>
-          <w:sz w:val="24"/>
-          <w:szCs w:val="24"/>
         </w:rPr>
         <w:t>MaxDate</w:t>
       </w:r>
@@ -296,18 +215,8 @@
       <w:r>
         <w:rPr>
           <w:rFonts w:eastAsia="Times New Roman" w:cstheme="minorHAnsi"/>
-          <w:sz w:val="24"/>
-          <w:szCs w:val="24"/>
-        </w:rPr>
-        <w:t xml:space="preserve"> </w:t>
-      </w:r>
-      <w:r>
-        <w:rPr>
-          <w:rFonts w:eastAsia="Times New Roman" w:cstheme="minorHAnsi"/>
-          <w:sz w:val="24"/>
-          <w:szCs w:val="24"/>
-        </w:rPr>
-        <w:t>3/15/2017</w:t>
+        </w:rPr>
+        <w:t xml:space="preserve"> 3/15/2017</w:t>
       </w:r>
     </w:p>
     <w:p>
@@ -316,18 +225,14 @@
           <w:ilvl w:val="0"/>
           <w:numId w:val="1"/>
         </w:numPr>
-        <w:spacing w:before="100" w:beforeAutospacing="1" w:after="100" w:afterAutospacing="1" w:line="240" w:lineRule="auto"/>
-        <w:rPr>
-          <w:rFonts w:eastAsia="Times New Roman" w:cstheme="minorHAnsi"/>
-          <w:sz w:val="24"/>
-          <w:szCs w:val="24"/>
-        </w:rPr>
-      </w:pPr>
-      <w:r>
-        <w:rPr>
-          <w:rFonts w:eastAsia="Times New Roman" w:cstheme="minorHAnsi"/>
-          <w:sz w:val="24"/>
-          <w:szCs w:val="24"/>
+        <w:spacing w:before="240" w:beforeAutospacing="1" w:after="100" w:afterAutospacing="1" w:line="240" w:lineRule="auto"/>
+        <w:rPr>
+          <w:rFonts w:eastAsia="Times New Roman" w:cstheme="minorHAnsi"/>
+        </w:rPr>
+      </w:pPr>
+      <w:r>
+        <w:rPr>
+          <w:rFonts w:eastAsia="Times New Roman" w:cstheme="minorHAnsi"/>
         </w:rPr>
         <w:t>What are some other possible tables and/or graphs that we could create?</w:t>
       </w:r>
@@ -338,36 +243,27 @@
           <w:ilvl w:val="1"/>
           <w:numId w:val="1"/>
         </w:numPr>
-        <w:spacing w:before="100" w:beforeAutospacing="1" w:after="100" w:afterAutospacing="1" w:line="240" w:lineRule="auto"/>
-        <w:rPr>
-          <w:rFonts w:eastAsia="Times New Roman" w:cstheme="minorHAnsi"/>
-          <w:sz w:val="24"/>
-          <w:szCs w:val="24"/>
-        </w:rPr>
-      </w:pPr>
-      <w:r>
-        <w:rPr>
-          <w:rFonts w:eastAsia="Times New Roman" w:cstheme="minorHAnsi"/>
-          <w:sz w:val="24"/>
-          <w:szCs w:val="24"/>
+        <w:spacing w:before="240" w:beforeAutospacing="1" w:after="100" w:afterAutospacing="1" w:line="240" w:lineRule="auto"/>
+        <w:rPr>
+          <w:rFonts w:eastAsia="Times New Roman" w:cstheme="minorHAnsi"/>
+        </w:rPr>
+      </w:pPr>
+      <w:r>
+        <w:rPr>
+          <w:rFonts w:eastAsia="Times New Roman" w:cstheme="minorHAnsi"/>
         </w:rPr>
         <w:t>What time of day campaigns were created</w:t>
       </w:r>
       <w:r>
         <w:rPr>
           <w:rFonts w:eastAsia="Times New Roman" w:cstheme="minorHAnsi"/>
-          <w:sz w:val="24"/>
-          <w:szCs w:val="24"/>
         </w:rPr>
         <w:t xml:space="preserve">/ended (worksheet: </w:t>
       </w:r>
       <w:proofErr w:type="spellStart"/>
-      <w:proofErr w:type="gramStart"/>
-      <w:r>
-        <w:rPr>
-          <w:rFonts w:eastAsia="Times New Roman" w:cstheme="minorHAnsi"/>
-          <w:sz w:val="24"/>
-          <w:szCs w:val="24"/>
+      <w:r>
+        <w:rPr>
+          <w:rFonts w:eastAsia="Times New Roman" w:cstheme="minorHAnsi"/>
         </w:rPr>
         <w:t>PivotTimeofDay</w:t>
       </w:r>
@@ -375,22 +271,153 @@
       <w:r>
         <w:rPr>
           <w:rFonts w:eastAsia="Times New Roman" w:cstheme="minorHAnsi"/>
-          <w:sz w:val="24"/>
-          <w:szCs w:val="24"/>
         </w:rPr>
         <w:t>)</w:t>
       </w:r>
-      <w:proofErr w:type="gramEnd"/>
-    </w:p>
-    <w:p>
-      <w:pPr>
-        <w:spacing w:before="100" w:beforeAutospacing="1" w:after="100" w:afterAutospacing="1" w:line="240" w:lineRule="auto"/>
+    </w:p>
+    <w:p>
+      <w:pPr>
+        <w:numPr>
+          <w:ilvl w:val="2"/>
+          <w:numId w:val="1"/>
+        </w:numPr>
+        <w:spacing w:before="240" w:beforeAutospacing="1" w:after="100" w:afterAutospacing="1" w:line="240" w:lineRule="auto"/>
+        <w:rPr>
+          <w:rFonts w:eastAsia="Times New Roman" w:cstheme="minorHAnsi"/>
+        </w:rPr>
+      </w:pPr>
+      <w:r>
+        <w:rPr>
+          <w:rFonts w:eastAsia="Times New Roman" w:cstheme="minorHAnsi"/>
+        </w:rPr>
+        <w:t>The most popular time for to start were between 4:00 PM and 8:00 PM</w:t>
+      </w:r>
+    </w:p>
+    <w:p>
+      <w:pPr>
+        <w:numPr>
+          <w:ilvl w:val="2"/>
+          <w:numId w:val="1"/>
+        </w:numPr>
+        <w:spacing w:before="240" w:beforeAutospacing="1" w:after="100" w:afterAutospacing="1" w:line="240" w:lineRule="auto"/>
+        <w:rPr>
+          <w:rFonts w:eastAsia="Times New Roman" w:cstheme="minorHAnsi"/>
+        </w:rPr>
+      </w:pPr>
+      <w:r>
+        <w:rPr>
+          <w:rFonts w:eastAsia="Times New Roman" w:cstheme="minorHAnsi"/>
+        </w:rPr>
+        <w:t xml:space="preserve">The most popular time to end the campaign was </w:t>
+      </w:r>
+      <w:r>
+        <w:rPr>
+          <w:rFonts w:eastAsia="Times New Roman" w:cstheme="minorHAnsi"/>
+        </w:rPr>
+        <w:t>in the middle of the night at 4:00 AM</w:t>
+      </w:r>
+    </w:p>
+    <w:p>
+      <w:pPr>
+        <w:numPr>
+          <w:ilvl w:val="1"/>
+          <w:numId w:val="1"/>
+        </w:numPr>
+        <w:spacing w:before="240" w:beforeAutospacing="1" w:after="100" w:afterAutospacing="1" w:line="240" w:lineRule="auto"/>
+        <w:rPr>
+          <w:rFonts w:eastAsia="Times New Roman" w:cstheme="minorHAnsi"/>
+        </w:rPr>
+      </w:pPr>
+      <w:r>
+        <w:rPr>
+          <w:rFonts w:eastAsia="Times New Roman" w:cstheme="minorHAnsi"/>
+        </w:rPr>
+        <w:t xml:space="preserve">The staff pick did not seem to have a positive effect on the success of the campaign. </w:t>
+      </w:r>
+      <w:r>
+        <w:rPr>
+          <w:rFonts w:eastAsia="Times New Roman" w:cstheme="minorHAnsi"/>
+        </w:rPr>
+        <w:t>(</w:t>
+      </w:r>
+      <w:r>
+        <w:rPr>
+          <w:rFonts w:eastAsia="Times New Roman" w:cstheme="minorHAnsi"/>
+        </w:rPr>
+        <w:t xml:space="preserve">worksheet: </w:t>
+      </w:r>
+      <w:proofErr w:type="spellStart"/>
+      <w:r>
+        <w:rPr>
+          <w:rFonts w:eastAsia="Times New Roman" w:cstheme="minorHAnsi"/>
+        </w:rPr>
+        <w:t>PivotStaffPick</w:t>
+      </w:r>
+      <w:proofErr w:type="spellEnd"/>
+      <w:r>
+        <w:rPr>
+          <w:rFonts w:eastAsia="Times New Roman" w:cstheme="minorHAnsi"/>
+        </w:rPr>
+        <w:t>)</w:t>
+      </w:r>
+    </w:p>
+    <w:p>
+      <w:pPr>
+        <w:numPr>
+          <w:ilvl w:val="1"/>
+          <w:numId w:val="1"/>
+        </w:numPr>
+        <w:spacing w:before="240" w:beforeAutospacing="1" w:after="100" w:afterAutospacing="1" w:line="240" w:lineRule="auto"/>
+        <w:rPr>
+          <w:rFonts w:eastAsia="Times New Roman" w:cstheme="minorHAnsi"/>
+        </w:rPr>
+      </w:pPr>
+      <w:r>
+        <w:rPr>
+          <w:rFonts w:eastAsia="Times New Roman" w:cstheme="minorHAnsi"/>
+        </w:rPr>
+        <w:t xml:space="preserve">Most successful </w:t>
+      </w:r>
+      <w:r>
+        <w:rPr>
+          <w:rFonts w:eastAsia="Times New Roman" w:cstheme="minorHAnsi"/>
+        </w:rPr>
+        <w:t>campaigns</w:t>
+      </w:r>
+      <w:r>
+        <w:rPr>
+          <w:rFonts w:eastAsia="Times New Roman" w:cstheme="minorHAnsi"/>
+        </w:rPr>
+        <w:t xml:space="preserve"> and campaigns overall</w:t>
+      </w:r>
+      <w:r>
+        <w:rPr>
+          <w:rFonts w:eastAsia="Times New Roman" w:cstheme="minorHAnsi"/>
+        </w:rPr>
+        <w:t xml:space="preserve"> had average donations between $0 and $100 (worksheet: </w:t>
+      </w:r>
+      <w:proofErr w:type="spellStart"/>
+      <w:r>
+        <w:rPr>
+          <w:rFonts w:eastAsia="Times New Roman" w:cstheme="minorHAnsi"/>
+        </w:rPr>
+        <w:t>PivotAverageDonation</w:t>
+      </w:r>
+      <w:proofErr w:type="spellEnd"/>
+      <w:r>
+        <w:rPr>
+          <w:rFonts w:eastAsia="Times New Roman" w:cstheme="minorHAnsi"/>
+        </w:rPr>
+        <w:t>)</w:t>
+      </w:r>
+    </w:p>
+    <w:p>
+      <w:pPr>
+        <w:spacing w:before="240" w:beforeAutospacing="1" w:after="100" w:afterAutospacing="1" w:line="240" w:lineRule="auto"/>
         <w:rPr>
           <w:rFonts w:eastAsia="Times New Roman" w:cstheme="minorHAnsi"/>
           <w:b/>
           <w:bCs/>
-          <w:sz w:val="24"/>
-          <w:szCs w:val="24"/>
         </w:rPr>
       </w:pPr>
       <w:r>
@@ -398,14 +425,13 @@
           <w:rFonts w:eastAsia="Times New Roman" w:cstheme="minorHAnsi"/>
           <w:b/>
           <w:bCs/>
-          <w:sz w:val="24"/>
-          <w:szCs w:val="24"/>
         </w:rPr>
         <w:t>Statistical Analysis</w:t>
       </w:r>
     </w:p>
     <w:p>
       <w:pPr>
+        <w:spacing w:before="240"/>
         <w:rPr>
           <w:rFonts w:cstheme="minorHAnsi"/>
         </w:rPr>
@@ -419,6 +445,7 @@
     </w:p>
     <w:p>
       <w:pPr>
+        <w:spacing w:before="240"/>
         <w:rPr>
           <w:rFonts w:cstheme="minorHAnsi"/>
         </w:rPr>
@@ -462,6 +489,7 @@
     </w:p>
     <w:p>
       <w:pPr>
+        <w:spacing w:before="240"/>
         <w:rPr>
           <w:rFonts w:cstheme="minorHAnsi"/>
         </w:rPr>
@@ -475,6 +503,7 @@
     </w:p>
     <w:p>
       <w:pPr>
+        <w:spacing w:before="240"/>
         <w:rPr>
           <w:rFonts w:cstheme="minorHAnsi"/>
         </w:rPr>
@@ -483,7 +512,7 @@
         <w:rPr>
           <w:rFonts w:cstheme="minorHAnsi"/>
         </w:rPr>
-        <w:t>There is scientifically more variance in successful campaigns. It makes sense that there is more variance in the backers count in successful campaigns. The minimum number of backers for a successful campaign is one. The minimum for a failed campaign is zero. If all campaigns had zero backers, they’d all fail and there would be zero variance. It’s more likely that there is more variance in the successful campaigns because the more backers there are the more likely the campaign is to succeed.</w:t>
+        <w:t>There is more variance in successful campaigns. It makes sense that there is more variance in the backers count in successful campaigns. The minimum number of backers for a successful campaign is one. The minimum for a failed campaign is zero. If all campaigns had zero backers, they’d all fail and there would be zero variance. It’s more likely that there is more variance in the successful campaigns because the more backers there are the more likely the campaign is to succeed.</w:t>
       </w:r>
     </w:p>
     <w:sectPr>
@@ -501,7 +530,7 @@
   <w:abstractNum w:abstractNumId="0" w15:restartNumberingAfterBreak="0">
     <w:nsid w:val="21EC214D"/>
     <w:multiLevelType w:val="multilevel"/>
-    <w:tmpl w:val="C74C5154"/>
+    <w:tmpl w:val="57AAADE8"/>
     <w:lvl w:ilvl="0">
       <w:start w:val="1"/>
       <w:numFmt w:val="decimal"/>
@@ -529,10 +558,10 @@
         <w:rFonts w:ascii="Symbol" w:hAnsi="Symbol" w:hint="default"/>
       </w:rPr>
     </w:lvl>
-    <w:lvl w:ilvl="2" w:tentative="1">
+    <w:lvl w:ilvl="2">
       <w:start w:val="1"/>
-      <w:numFmt w:val="decimal"/>
-      <w:lvlText w:val="%3."/>
+      <w:numFmt w:val="bullet"/>
+      <w:lvlText w:val="o"/>
       <w:lvlJc w:val="left"/>
       <w:pPr>
         <w:tabs>
@@ -540,6 +569,9 @@
         </w:tabs>
         <w:ind w:left="2160" w:hanging="360"/>
       </w:pPr>
+      <w:rPr>
+        <w:rFonts w:ascii="Courier New" w:hAnsi="Courier New" w:cs="Courier New" w:hint="default"/>
+      </w:rPr>
     </w:lvl>
     <w:lvl w:ilvl="3" w:tentative="1">
       <w:start w:val="1"/>

</xml_diff>